<commit_message>
documentos para la submission
</commit_message>
<xml_diff>
--- a/doc/Espinosa del Alba et al. Complete manuscript.docx
+++ b/doc/Espinosa del Alba et al. Complete manuscript.docx
@@ -242,7 +242,7 @@
         <w:rPr>
           <w:rFonts w:eastAsia="Times New Roman" w:cstheme="minorHAnsi"/>
           <w:color w:val="000000"/>
-          <w:lang w:val="en-US" w:eastAsia="ca-ES"/>
+          <w:lang w:val="es-ES" w:eastAsia="ca-ES"/>
         </w:rPr>
       </w:pPr>
       <w:r>
@@ -267,35 +267,9 @@
         <w:rPr>
           <w:rFonts w:eastAsia="Times New Roman" w:cstheme="minorHAnsi"/>
           <w:color w:val="000000"/>
-          <w:lang w:val="en-US" w:eastAsia="ca-ES"/>
-        </w:rPr>
-        <w:t xml:space="preserve">Biodiversity Research Institute, IMIB (Univ. </w:t>
-      </w:r>
-      <w:r>
-        <w:rPr>
-          <w:rFonts w:eastAsia="Times New Roman" w:cstheme="minorHAnsi"/>
-          <w:color w:val="000000"/>
-          <w:lang w:val="en-US" w:eastAsia="ca-ES"/>
-        </w:rPr>
-        <w:t xml:space="preserve">Oviedo-CSIC-Princ. Asturias), 33600 </w:t>
-      </w:r>
-      <w:proofErr w:type="spellStart"/>
-      <w:r>
-        <w:rPr>
-          <w:rFonts w:eastAsia="Times New Roman" w:cstheme="minorHAnsi"/>
-          <w:color w:val="000000"/>
-          <w:lang w:val="en-US" w:eastAsia="ca-ES"/>
-        </w:rPr>
-        <w:t>Mieres</w:t>
-      </w:r>
-      <w:proofErr w:type="spellEnd"/>
-      <w:r>
-        <w:rPr>
-          <w:rFonts w:eastAsia="Times New Roman" w:cstheme="minorHAnsi"/>
-          <w:color w:val="000000"/>
-          <w:lang w:val="en-US" w:eastAsia="ca-ES"/>
-        </w:rPr>
-        <w:t xml:space="preserve">, Spain. </w:t>
+          <w:lang w:val="es-ES" w:eastAsia="ca-ES"/>
+        </w:rPr>
+        <w:t xml:space="preserve">Biodiversity Research Institute, IMIB (Univ. Oviedo-CSIC-Princ. Asturias), 33600 Mieres, Spain. </w:t>
       </w:r>
     </w:p>
     <w:p>
@@ -306,6 +280,7 @@
           <w:rFonts w:asciiTheme="minorHAnsi" w:hAnsiTheme="minorHAnsi" w:cstheme="minorHAnsi"/>
           <w:sz w:val="22"/>
           <w:szCs w:val="22"/>
+          <w:lang w:val="es-ES"/>
         </w:rPr>
       </w:pPr>
       <w:r>
@@ -313,6 +288,7 @@
           <w:rFonts w:asciiTheme="minorHAnsi" w:hAnsiTheme="minorHAnsi" w:cstheme="minorHAnsi"/>
           <w:sz w:val="22"/>
           <w:szCs w:val="22"/>
+          <w:lang w:val="es-ES"/>
         </w:rPr>
         <w:t>Eduardo Fernández-Pascual</w:t>
       </w:r>
@@ -321,6 +297,7 @@
           <w:rFonts w:asciiTheme="minorHAnsi" w:hAnsiTheme="minorHAnsi" w:cstheme="minorHAnsi"/>
           <w:sz w:val="22"/>
           <w:szCs w:val="22"/>
+          <w:lang w:val="es-ES"/>
         </w:rPr>
         <w:t xml:space="preserve">. </w:t>
       </w:r>
@@ -330,37 +307,16 @@
           <w:color w:val="000000"/>
           <w:sz w:val="22"/>
           <w:szCs w:val="22"/>
-          <w:lang w:eastAsia="ca-ES"/>
-        </w:rPr>
-        <w:t xml:space="preserve">Biodiversity Research Institute, IMIB (Univ. Oviedo-CSIC-Princ. Asturias), 33600 </w:t>
-      </w:r>
-      <w:proofErr w:type="spellStart"/>
-      <w:r>
-        <w:rPr>
-          <w:rFonts w:asciiTheme="minorHAnsi" w:eastAsia="Times New Roman" w:hAnsiTheme="minorHAnsi" w:cstheme="minorHAnsi"/>
-          <w:color w:val="000000"/>
-          <w:sz w:val="22"/>
-          <w:szCs w:val="22"/>
-          <w:lang w:eastAsia="ca-ES"/>
-        </w:rPr>
-        <w:t>Mieres</w:t>
-      </w:r>
-      <w:proofErr w:type="spellEnd"/>
-      <w:r>
-        <w:rPr>
-          <w:rFonts w:asciiTheme="minorHAnsi" w:eastAsia="Times New Roman" w:hAnsiTheme="minorHAnsi" w:cstheme="minorHAnsi"/>
-          <w:color w:val="000000"/>
-          <w:sz w:val="22"/>
-          <w:szCs w:val="22"/>
-          <w:lang w:eastAsia="ca-ES"/>
-        </w:rPr>
-        <w:t xml:space="preserve">, Spain. </w:t>
+          <w:lang w:val="es-ES" w:eastAsia="ca-ES"/>
+        </w:rPr>
+        <w:t xml:space="preserve">Biodiversity Research Institute, IMIB (Univ. Oviedo-CSIC-Princ. Asturias), 33600 Mieres, Spain. </w:t>
       </w:r>
       <w:r>
         <w:rPr>
           <w:rFonts w:asciiTheme="minorHAnsi" w:hAnsiTheme="minorHAnsi" w:cstheme="minorHAnsi"/>
           <w:sz w:val="22"/>
           <w:szCs w:val="22"/>
+          <w:lang w:val="es-ES"/>
         </w:rPr>
         <w:t xml:space="preserve"> </w:t>
       </w:r>
@@ -382,6 +338,7 @@
           <w:rFonts w:asciiTheme="minorHAnsi" w:hAnsiTheme="minorHAnsi" w:cstheme="minorHAnsi"/>
           <w:sz w:val="22"/>
           <w:szCs w:val="22"/>
+          <w:lang w:val="es-ES"/>
         </w:rPr>
         <w:t>Borja Jiménez-Alfaro</w:t>
       </w:r>
@@ -390,18 +347,9 @@
           <w:rFonts w:asciiTheme="minorHAnsi" w:hAnsiTheme="minorHAnsi" w:cstheme="minorHAnsi"/>
           <w:sz w:val="22"/>
           <w:szCs w:val="22"/>
+          <w:lang w:val="es-ES"/>
         </w:rPr>
         <w:t xml:space="preserve">. </w:t>
-      </w:r>
-      <w:r>
-        <w:rPr>
-          <w:rFonts w:asciiTheme="minorHAnsi" w:eastAsia="Times New Roman" w:hAnsiTheme="minorHAnsi" w:cstheme="minorHAnsi"/>
-          <w:color w:val="000000"/>
-          <w:sz w:val="22"/>
-          <w:szCs w:val="22"/>
-          <w:lang w:eastAsia="ca-ES"/>
-        </w:rPr>
-        <w:t xml:space="preserve">Biodiversity Research Institute, IMIB (Univ. </w:t>
       </w:r>
       <w:r>
         <w:rPr>
@@ -411,9 +359,8 @@
           <w:szCs w:val="22"/>
           <w:lang w:val="es-ES" w:eastAsia="ca-ES"/>
         </w:rPr>
-        <w:t>Oviedo-CSIC-</w:t>
-      </w:r>
-      <w:proofErr w:type="spellStart"/>
+        <w:t xml:space="preserve">Biodiversity Research Institute, IMIB (Univ. </w:t>
+      </w:r>
       <w:r>
         <w:rPr>
           <w:rFonts w:asciiTheme="minorHAnsi" w:eastAsia="Times New Roman" w:hAnsiTheme="minorHAnsi" w:cstheme="minorHAnsi"/>
@@ -422,9 +369,9 @@
           <w:szCs w:val="22"/>
           <w:lang w:val="es-ES" w:eastAsia="ca-ES"/>
         </w:rPr>
-        <w:t>Princ</w:t>
-      </w:r>
-      <w:proofErr w:type="spellEnd"/>
+        <w:t>Oviedo-CSIC-</w:t>
+      </w:r>
+      <w:proofErr w:type="spellStart"/>
       <w:r>
         <w:rPr>
           <w:rFonts w:asciiTheme="minorHAnsi" w:eastAsia="Times New Roman" w:hAnsiTheme="minorHAnsi" w:cstheme="minorHAnsi"/>
@@ -433,8 +380,9 @@
           <w:szCs w:val="22"/>
           <w:lang w:val="es-ES" w:eastAsia="ca-ES"/>
         </w:rPr>
-        <w:t xml:space="preserve">. </w:t>
-      </w:r>
+        <w:t>Princ</w:t>
+      </w:r>
+      <w:proofErr w:type="spellEnd"/>
       <w:r>
         <w:rPr>
           <w:rFonts w:asciiTheme="minorHAnsi" w:eastAsia="Times New Roman" w:hAnsiTheme="minorHAnsi" w:cstheme="minorHAnsi"/>
@@ -443,9 +391,8 @@
           <w:szCs w:val="22"/>
           <w:lang w:val="es-ES" w:eastAsia="ca-ES"/>
         </w:rPr>
-        <w:t xml:space="preserve">Asturias), 33600 Mieres, </w:t>
-      </w:r>
-      <w:proofErr w:type="spellStart"/>
+        <w:t xml:space="preserve">. </w:t>
+      </w:r>
       <w:r>
         <w:rPr>
           <w:rFonts w:asciiTheme="minorHAnsi" w:eastAsia="Times New Roman" w:hAnsiTheme="minorHAnsi" w:cstheme="minorHAnsi"/>
@@ -454,9 +401,9 @@
           <w:szCs w:val="22"/>
           <w:lang w:val="es-ES" w:eastAsia="ca-ES"/>
         </w:rPr>
-        <w:t>Spain</w:t>
-      </w:r>
-      <w:proofErr w:type="spellEnd"/>
+        <w:t xml:space="preserve">Asturias), 33600 Mieres, </w:t>
+      </w:r>
+      <w:proofErr w:type="spellStart"/>
       <w:r>
         <w:rPr>
           <w:rFonts w:asciiTheme="minorHAnsi" w:eastAsia="Times New Roman" w:hAnsiTheme="minorHAnsi" w:cstheme="minorHAnsi"/>
@@ -465,6 +412,17 @@
           <w:szCs w:val="22"/>
           <w:lang w:val="es-ES" w:eastAsia="ca-ES"/>
         </w:rPr>
+        <w:t>Spain</w:t>
+      </w:r>
+      <w:proofErr w:type="spellEnd"/>
+      <w:r>
+        <w:rPr>
+          <w:rFonts w:asciiTheme="minorHAnsi" w:eastAsia="Times New Roman" w:hAnsiTheme="minorHAnsi" w:cstheme="minorHAnsi"/>
+          <w:color w:val="000000"/>
+          <w:sz w:val="22"/>
+          <w:szCs w:val="22"/>
+          <w:lang w:val="es-ES" w:eastAsia="ca-ES"/>
+        </w:rPr>
         <w:t xml:space="preserve">. </w:t>
       </w:r>
     </w:p>
@@ -537,15 +495,32 @@
         </w:rPr>
         <w:t xml:space="preserve"> Email: </w:t>
       </w:r>
-      <w:hyperlink r:id="rId8" w:history="1">
-        <w:r>
-          <w:rPr>
-            <w:rStyle w:val="Hipervnculo"/>
-            <w:lang w:val="es-ES"/>
-          </w:rPr>
-          <w:t>espinosaclara@uniovi.es</w:t>
-        </w:r>
-      </w:hyperlink>
+      <w:r>
+        <w:fldChar w:fldCharType="begin"/>
+      </w:r>
+      <w:r>
+        <w:rPr>
+          <w:lang w:val="es-ES"/>
+        </w:rPr>
+        <w:instrText>HYPERLINK "mailto:espinosaclara@uniovi.es"</w:instrText>
+      </w:r>
+      <w:r>
+        <w:fldChar w:fldCharType="separate"/>
+      </w:r>
+      <w:r>
+        <w:rPr>
+          <w:rStyle w:val="Hipervnculo"/>
+          <w:lang w:val="es-ES"/>
+        </w:rPr>
+        <w:t>espinosaclara@uniovi.es</w:t>
+      </w:r>
+      <w:r>
+        <w:rPr>
+          <w:rStyle w:val="Hipervnculo"/>
+          <w:lang w:val="es-ES"/>
+        </w:rPr>
+        <w:fldChar w:fldCharType="end"/>
+      </w:r>
     </w:p>
     <w:p>
       <w:pPr>
@@ -692,16 +667,34 @@
         </w:rPr>
         <w:t xml:space="preserve"> </w:t>
       </w:r>
-      <w:hyperlink r:id="rId9" w:history="1">
-        <w:r>
-          <w:rPr>
-            <w:rStyle w:val="Hipervnculo"/>
-            <w:rFonts w:cstheme="minorHAnsi"/>
-            <w:lang w:val="es-ES"/>
-          </w:rPr>
-          <w:t>https://orcid.org/0000-0001-6601-9597</w:t>
-        </w:r>
-      </w:hyperlink>
+      <w:r>
+        <w:fldChar w:fldCharType="begin"/>
+      </w:r>
+      <w:r>
+        <w:rPr>
+          <w:lang w:val="es-ES"/>
+        </w:rPr>
+        <w:instrText>HYPERLINK "https://orcid.org/0000-0001-6601-9597"</w:instrText>
+      </w:r>
+      <w:r>
+        <w:fldChar w:fldCharType="separate"/>
+      </w:r>
+      <w:r>
+        <w:rPr>
+          <w:rStyle w:val="Hipervnculo"/>
+          <w:rFonts w:cstheme="minorHAnsi"/>
+          <w:lang w:val="es-ES"/>
+        </w:rPr>
+        <w:t>https://orcid.org/0000-0001-6601-9597</w:t>
+      </w:r>
+      <w:r>
+        <w:rPr>
+          <w:rStyle w:val="Hipervnculo"/>
+          <w:rFonts w:cstheme="minorHAnsi"/>
+          <w:lang w:val="es-ES"/>
+        </w:rPr>
+        <w:fldChar w:fldCharType="end"/>
+      </w:r>
     </w:p>
     <w:p>
       <w:pPr>
@@ -6870,7 +6863,25 @@
           <w:color w:val="000000"/>
           <w:lang w:eastAsia="ca-ES"/>
         </w:rPr>
-        <w:t xml:space="preserve">emperate and Mediterranean climatic conditions </w:t>
+        <w:t xml:space="preserve">emperate </w:t>
+      </w:r>
+      <w:proofErr w:type="gramStart"/>
+      <w:r>
+        <w:rPr>
+          <w:rFonts w:eastAsia="Times New Roman" w:cstheme="minorHAnsi"/>
+          <w:color w:val="000000"/>
+          <w:lang w:eastAsia="ca-ES"/>
+        </w:rPr>
+        <w:t>and</w:t>
+      </w:r>
+      <w:proofErr w:type="gramEnd"/>
+      <w:r>
+        <w:rPr>
+          <w:rFonts w:eastAsia="Times New Roman" w:cstheme="minorHAnsi"/>
+          <w:color w:val="000000"/>
+          <w:lang w:eastAsia="ca-ES"/>
+        </w:rPr>
+        <w:t xml:space="preserve"> Mediterranean climatic conditions </w:t>
       </w:r>
       <w:r>
         <w:rPr>
@@ -7622,6 +7633,7 @@
         </w:rPr>
         <w:t xml:space="preserve">delayed </w:t>
       </w:r>
+      <w:proofErr w:type="gramStart"/>
       <w:r>
         <w:rPr>
           <w:rFonts w:eastAsia="Times New Roman" w:cstheme="minorHAnsi"/>
@@ -7630,6 +7642,7 @@
         </w:rPr>
         <w:t>germination</w:t>
       </w:r>
+      <w:proofErr w:type="gramEnd"/>
       <w:r>
         <w:rPr>
           <w:rFonts w:eastAsia="Times New Roman" w:cstheme="minorHAnsi"/>
@@ -8116,6 +8129,7 @@
         </w:rPr>
         <w:t xml:space="preserve">Study </w:t>
       </w:r>
+      <w:proofErr w:type="gramStart"/>
       <w:r>
         <w:rPr>
           <w:rFonts w:eastAsia="Times New Roman"/>
@@ -8132,6 +8146,7 @@
         </w:rPr>
         <w:t>s</w:t>
       </w:r>
+      <w:proofErr w:type="gramEnd"/>
     </w:p>
     <w:p>
       <w:pPr>
@@ -8698,6 +8713,7 @@
         </w:rPr>
         <w:t xml:space="preserve">bio 1 and </w:t>
       </w:r>
+      <w:proofErr w:type="gramStart"/>
       <w:r>
         <w:rPr>
           <w:rFonts w:cstheme="minorHAnsi"/>
@@ -8716,6 +8732,7 @@
         </w:rPr>
         <w:t>17</w:t>
       </w:r>
+      <w:proofErr w:type="gramEnd"/>
       <w:r>
         <w:rPr>
           <w:rFonts w:cstheme="minorHAnsi"/>
@@ -9312,7 +9329,7 @@
                     <pic:cNvPicPr/>
                   </pic:nvPicPr>
                   <pic:blipFill>
-                    <a:blip r:embed="rId10">
+                    <a:blip r:embed="rId8">
                       <a:extLst>
                         <a:ext uri="{28A0092B-C50C-407E-A947-70E740481C1C}">
                           <a14:useLocalDpi xmlns:a14="http://schemas.microsoft.com/office/drawing/2010/main" val="0"/>
@@ -14985,8 +15002,13 @@
       <w:r>
         <w:t xml:space="preserve"> </w:t>
       </w:r>
-      <w:r>
-        <w:t xml:space="preserve">a majority of the </w:t>
+      <w:proofErr w:type="gramStart"/>
+      <w:r>
+        <w:t>a majority of</w:t>
+      </w:r>
+      <w:proofErr w:type="gramEnd"/>
+      <w:r>
+        <w:t xml:space="preserve"> the </w:t>
       </w:r>
       <w:r>
         <w:t xml:space="preserve">germination </w:t>
@@ -15163,7 +15185,7 @@
                     <pic:cNvPicPr/>
                   </pic:nvPicPr>
                   <pic:blipFill>
-                    <a:blip r:embed="rId11">
+                    <a:blip r:embed="rId9">
                       <a:extLst>
                         <a:ext uri="{28A0092B-C50C-407E-A947-70E740481C1C}">
                           <a14:useLocalDpi xmlns:a14="http://schemas.microsoft.com/office/drawing/2010/main" val="0"/>
@@ -15545,7 +15567,7 @@
                     <pic:cNvPicPr/>
                   </pic:nvPicPr>
                   <pic:blipFill>
-                    <a:blip r:embed="rId12">
+                    <a:blip r:embed="rId10">
                       <a:extLst>
                         <a:ext uri="{28A0092B-C50C-407E-A947-70E740481C1C}">
                           <a14:useLocalDpi xmlns:a14="http://schemas.microsoft.com/office/drawing/2010/main" val="0"/>
@@ -16416,7 +16438,7 @@
                     <pic:cNvPicPr/>
                   </pic:nvPicPr>
                   <pic:blipFill>
-                    <a:blip r:embed="rId13">
+                    <a:blip r:embed="rId11">
                       <a:extLst>
                         <a:ext uri="{28A0092B-C50C-407E-A947-70E740481C1C}">
                           <a14:useLocalDpi xmlns:a14="http://schemas.microsoft.com/office/drawing/2010/main" val="0"/>
@@ -16481,7 +16503,15 @@
         <w:t xml:space="preserve">the </w:t>
       </w:r>
       <w:r>
-        <w:t xml:space="preserve">y-axis. Error bars in germination phenology traits autumn, winter, spring, summer and total are binomial </w:t>
+        <w:t xml:space="preserve">y-axis. Error bars in germination phenology traits autumn, winter, spring, </w:t>
+      </w:r>
+      <w:proofErr w:type="gramStart"/>
+      <w:r>
+        <w:t>summer</w:t>
+      </w:r>
+      <w:proofErr w:type="gramEnd"/>
+      <w:r>
+        <w:t xml:space="preserve"> and total are binomial </w:t>
       </w:r>
       <w:r>
         <w:t>confidence</w:t>
@@ -16883,7 +16913,7 @@
                     <pic:cNvPicPr/>
                   </pic:nvPicPr>
                   <pic:blipFill>
-                    <a:blip r:embed="rId14">
+                    <a:blip r:embed="rId12">
                       <a:extLst>
                         <a:ext uri="{28A0092B-C50C-407E-A947-70E740481C1C}">
                           <a14:useLocalDpi xmlns:a14="http://schemas.microsoft.com/office/drawing/2010/main" val="0"/>
@@ -17372,7 +17402,6 @@
         </w:rPr>
         <w:t>(</w:t>
       </w:r>
-      <w:proofErr w:type="spellStart"/>
       <w:r>
         <w:rPr>
           <w:rFonts w:cstheme="minorHAnsi"/>
@@ -17396,15 +17425,7 @@
           <w:rFonts w:cstheme="minorHAnsi"/>
           <w:noProof/>
         </w:rPr>
-        <w:t>Rosbakh</w:t>
-      </w:r>
-      <w:proofErr w:type="spellEnd"/>
-      <w:r>
-        <w:rPr>
-          <w:rFonts w:cstheme="minorHAnsi"/>
-          <w:noProof/>
-        </w:rPr>
-        <w:t xml:space="preserve"> </w:t>
+        <w:t xml:space="preserve">Rosbakh </w:t>
       </w:r>
       <w:r>
         <w:rPr>
@@ -18388,7 +18409,25 @@
           <w:color w:val="000000"/>
           <w:lang w:eastAsia="ca-ES"/>
         </w:rPr>
-        <w:t xml:space="preserve"> seems to be species-specific and more studies are needed</w:t>
+        <w:t xml:space="preserve"> seems to be </w:t>
+      </w:r>
+      <w:proofErr w:type="gramStart"/>
+      <w:r>
+        <w:rPr>
+          <w:rFonts w:eastAsia="Times New Roman" w:cstheme="minorHAnsi"/>
+          <w:color w:val="000000"/>
+          <w:lang w:eastAsia="ca-ES"/>
+        </w:rPr>
+        <w:t>species-specific</w:t>
+      </w:r>
+      <w:proofErr w:type="gramEnd"/>
+      <w:r>
+        <w:rPr>
+          <w:rFonts w:eastAsia="Times New Roman" w:cstheme="minorHAnsi"/>
+          <w:color w:val="000000"/>
+          <w:lang w:eastAsia="ca-ES"/>
+        </w:rPr>
+        <w:t xml:space="preserve"> and more studies are needed</w:t>
       </w:r>
       <w:r>
         <w:rPr>
@@ -21491,7 +21530,7 @@
         </w:rPr>
         <w:t xml:space="preserve"> germinate immediately after </w:t>
       </w:r>
-      <w:hyperlink r:id="rId15" w:history="1"/>
+      <w:hyperlink r:id="rId13" w:history="1"/>
       <w:r>
         <w:rPr>
           <w:rFonts w:eastAsia="Times New Roman" w:cstheme="minorHAnsi"/>
@@ -26521,7 +26560,7 @@
       </w:pPr>
     </w:p>
     <w:sectPr>
-      <w:footerReference w:type="default" r:id="rId16"/>
+      <w:footerReference w:type="default" r:id="rId14"/>
       <w:pgSz w:w="11906" w:h="16838"/>
       <w:pgMar w:top="1417" w:right="1701" w:bottom="1417" w:left="1701" w:header="708" w:footer="708" w:gutter="0"/>
       <w:lnNumType w:countBy="1" w:restart="continuous"/>

</xml_diff>